<commit_message>
amended institutional affiliations VA
</commit_message>
<xml_diff>
--- a/++Templated Entries/LAURA ONLY ACCESS COMPLETED/VISUAL ARTS/Steichen (Goley) - JG.docx
+++ b/++Templated Entries/LAURA ONLY ACCESS COMPLETED/VISUAL ARTS/Steichen (Goley) - JG.docx
@@ -161,9 +161,11 @@
                 <w:tcW w:w="2642" w:type="dxa"/>
               </w:tcPr>
               <w:p>
+                <w:proofErr w:type="spellStart"/>
                 <w:r>
                   <w:t>Goley</w:t>
                 </w:r>
+                <w:proofErr w:type="spellEnd"/>
               </w:p>
             </w:tc>
           </w:sdtContent>
@@ -257,7 +259,16 @@
               </w:tcPr>
               <w:p>
                 <w:r>
-                  <w:t>Federal Reserve Board Fine Arts Program, Washington, DC</w:t>
+                  <w:t>Federal Reserve Board Fine Arts Program, Washington, D</w:t>
+                </w:r>
+                <w:r>
+                  <w:t>.</w:t>
+                </w:r>
+                <w:r>
+                  <w:t>C</w:t>
+                </w:r>
+                <w:r>
+                  <w:t>.</w:t>
                 </w:r>
               </w:p>
             </w:tc>
@@ -522,10 +533,26 @@
                       <w:rPr>
                         <w:i/>
                       </w:rPr>
-                      <w:t>Rodin – Le Penseur</w:t>
-                    </w:r>
-                    <w:r>
-                      <w:t xml:space="preserve"> (1904) and sales from an exhibit of paintings at Eugene Glaenzer </w:t>
+                      <w:t xml:space="preserve">Rodin – Le </w:t>
+                    </w:r>
+                    <w:proofErr w:type="spellStart"/>
+                    <w:r>
+                      <w:rPr>
+                        <w:i/>
+                      </w:rPr>
+                      <w:t>Penseur</w:t>
+                    </w:r>
+                    <w:proofErr w:type="spellEnd"/>
+                    <w:r>
+                      <w:t xml:space="preserve"> (1904) and sales from an exhibit of paintings at Eugene </w:t>
+                    </w:r>
+                    <w:proofErr w:type="spellStart"/>
+                    <w:r>
+                      <w:t>Glaenzer</w:t>
+                    </w:r>
+                    <w:proofErr w:type="spellEnd"/>
+                    <w:r>
+                      <w:t xml:space="preserve"> </w:t>
                     </w:r>
                     <w:r>
                       <w:t>&amp; Co.</w:t>
@@ -551,6 +578,7 @@
                     <w:r>
                       <w:t xml:space="preserve"> </w:t>
                     </w:r>
+                    <w:proofErr w:type="gramStart"/>
                     <w:r>
                       <w:rPr>
                         <w:rStyle w:val="PageNumber"/>
@@ -567,7 +595,21 @@
                       <w:rPr>
                         <w:rStyle w:val="PageNumber"/>
                       </w:rPr>
-                      <w:t>influenced by the Fauves and experimentation with autochromes, an early colo</w:t>
+                      <w:t xml:space="preserve">influenced by the Fauves and experimentation with </w:t>
+                    </w:r>
+                    <w:proofErr w:type="spellStart"/>
+                    <w:r>
+                      <w:rPr>
+                        <w:rStyle w:val="PageNumber"/>
+                      </w:rPr>
+                      <w:t>autochromes</w:t>
+                    </w:r>
+                    <w:proofErr w:type="spellEnd"/>
+                    <w:r>
+                      <w:rPr>
+                        <w:rStyle w:val="PageNumber"/>
+                      </w:rPr>
+                      <w:t>, an early colo</w:t>
                     </w:r>
                     <w:r>
                       <w:rPr>
@@ -581,6 +623,7 @@
                       </w:rPr>
                       <w:t>r photography process</w:t>
                     </w:r>
+                    <w:proofErr w:type="gramEnd"/>
                     <w:r>
                       <w:rPr>
                         <w:rStyle w:val="PageNumber"/>
@@ -859,10 +902,26 @@
                   <w:rPr>
                     <w:i/>
                   </w:rPr>
-                  <w:t>Rodin – Le Penseur</w:t>
-                </w:r>
-                <w:r>
-                  <w:t xml:space="preserve"> (1904) and sales from an exhibit of paintings at Eugene Glaenzer </w:t>
+                  <w:t xml:space="preserve">Rodin – Le </w:t>
+                </w:r>
+                <w:proofErr w:type="spellStart"/>
+                <w:r>
+                  <w:rPr>
+                    <w:i/>
+                  </w:rPr>
+                  <w:t>Penseur</w:t>
+                </w:r>
+                <w:proofErr w:type="spellEnd"/>
+                <w:r>
+                  <w:t xml:space="preserve"> (1904) and sales from an exhibit of paintings at Eugene </w:t>
+                </w:r>
+                <w:proofErr w:type="spellStart"/>
+                <w:r>
+                  <w:t>Glaenzer</w:t>
+                </w:r>
+                <w:proofErr w:type="spellEnd"/>
+                <w:r>
+                  <w:t xml:space="preserve"> </w:t>
                 </w:r>
                 <w:r>
                   <w:t>&amp; Co.</w:t>
@@ -888,6 +947,7 @@
                 <w:r>
                   <w:t xml:space="preserve"> </w:t>
                 </w:r>
+                <w:proofErr w:type="gramStart"/>
                 <w:r>
                   <w:rPr>
                     <w:rStyle w:val="PageNumber"/>
@@ -904,7 +964,21 @@
                   <w:rPr>
                     <w:rStyle w:val="PageNumber"/>
                   </w:rPr>
-                  <w:t>influenced by the Fauves and experimentation with autochromes, an early colo</w:t>
+                  <w:t xml:space="preserve">influenced by the Fauves and experimentation with </w:t>
+                </w:r>
+                <w:proofErr w:type="spellStart"/>
+                <w:r>
+                  <w:rPr>
+                    <w:rStyle w:val="PageNumber"/>
+                  </w:rPr>
+                  <w:t>autochromes</w:t>
+                </w:r>
+                <w:proofErr w:type="spellEnd"/>
+                <w:r>
+                  <w:rPr>
+                    <w:rStyle w:val="PageNumber"/>
+                  </w:rPr>
+                  <w:t>, an early colo</w:t>
                 </w:r>
                 <w:r>
                   <w:rPr>
@@ -918,6 +992,7 @@
                   </w:rPr>
                   <w:t>r photography process</w:t>
                 </w:r>
+                <w:proofErr w:type="gramEnd"/>
                 <w:r>
                   <w:rPr>
                     <w:rStyle w:val="PageNumber"/>
@@ -1098,8 +1173,6 @@
             <w:sdtEndPr/>
             <w:sdtContent>
               <w:p/>
-              <w:bookmarkStart w:id="0" w:name="_GoBack"/>
-              <w:bookmarkEnd w:id="0"/>
               <w:p>
                 <w:sdt>
                   <w:sdtPr>
@@ -1253,12 +1326,21 @@
       </w:rPr>
       <w:t xml:space="preserve"> – </w:t>
     </w:r>
+    <w:proofErr w:type="spellStart"/>
     <w:r>
       <w:rPr>
         <w:i/>
         <w:color w:val="7F7F7F" w:themeColor="text1" w:themeTint="80"/>
       </w:rPr>
-      <w:t>Encyclopedia of Modernism</w:t>
+      <w:t>Encyclopedia</w:t>
+    </w:r>
+    <w:proofErr w:type="spellEnd"/>
+    <w:r>
+      <w:rPr>
+        <w:i/>
+        <w:color w:val="7F7F7F" w:themeColor="text1" w:themeTint="80"/>
+      </w:rPr>
+      <w:t xml:space="preserve"> of Modernism</w:t>
     </w:r>
   </w:p>
   <w:p>
@@ -1890,6 +1972,7 @@
   <w:style w:type="character" w:default="1" w:styleId="DefaultParagraphFont">
     <w:name w:val="Default Paragraph Font"/>
     <w:uiPriority w:val="1"/>
+    <w:semiHidden/>
     <w:unhideWhenUsed/>
   </w:style>
   <w:style w:type="table" w:default="1" w:styleId="TableNormal">
@@ -2448,6 +2531,7 @@
   <w:style w:type="character" w:default="1" w:styleId="DefaultParagraphFont">
     <w:name w:val="Default Paragraph Font"/>
     <w:uiPriority w:val="1"/>
+    <w:semiHidden/>
     <w:unhideWhenUsed/>
   </w:style>
   <w:style w:type="table" w:default="1" w:styleId="TableNormal">
@@ -3183,14 +3267,14 @@
     <w:charset w:val="4E"/>
     <w:family w:val="auto"/>
     <w:pitch w:val="variable"/>
-    <w:sig w:usb0="00000001" w:usb1="08070000" w:usb2="00000010" w:usb3="00000000" w:csb0="00020000" w:csb1="00000000"/>
+    <w:sig w:usb0="E00002FF" w:usb1="6AC7FDFB" w:usb2="00000012" w:usb3="00000000" w:csb0="0002009F" w:csb1="00000000"/>
   </w:font>
   <w:font w:name="Tahoma">
     <w:panose1 w:val="020B0604030504040204"/>
     <w:charset w:val="00"/>
     <w:family w:val="auto"/>
     <w:pitch w:val="variable"/>
-    <w:sig w:usb0="00000003" w:usb1="00000000" w:usb2="00000000" w:usb3="00000000" w:csb0="00000001" w:csb1="00000000"/>
+    <w:sig w:usb0="E1002AFF" w:usb1="C000605B" w:usb2="00000029" w:usb3="00000000" w:csb0="000101FF" w:csb1="00000000"/>
   </w:font>
   <w:font w:name="Arial">
     <w:panose1 w:val="020B0604020202020204"/>
@@ -3231,6 +3315,7 @@
     <w:rsidRoot w:val="00141476"/>
     <w:rsid w:val="00141476"/>
     <w:rsid w:val="00384BF5"/>
+    <w:rsid w:val="00765F1B"/>
     <w:rsid w:val="00997DEF"/>
   </w:rsids>
   <m:mathPr>
@@ -4007,7 +4092,7 @@
   <a:extraClrSchemeLst/>
   <a:extLst>
     <a:ext uri="{05A4C25C-085E-4340-85A3-A5531E510DB2}">
-      <thm15:themeFamily xmlns="" xmlns:thm15="http://schemas.microsoft.com/office/thememl/2012/main" name="Office Theme" id="{62F939B6-93AF-4DB8-9C6B-D6C7DFDC589F}" vid="{4A3C46E8-61CC-4603-A589-7422A47A8E4A}"/>
+      <thm15:themeFamily xmlns:thm15="http://schemas.microsoft.com/office/thememl/2012/main" xmlns="" name="Office Theme" id="{62F939B6-93AF-4DB8-9C6B-D6C7DFDC589F}" vid="{4A3C46E8-61CC-4603-A589-7422A47A8E4A}"/>
     </a:ext>
   </a:extLst>
 </a:theme>
@@ -4060,7 +4145,7 @@
 </file>
 
 <file path=customXml/itemProps1.xml><?xml version="1.0" encoding="utf-8"?>
-<ds:datastoreItem xmlns:ds="http://schemas.openxmlformats.org/officeDocument/2006/customXml" ds:itemID="{35D79959-6DCE-D043-87AC-7D6580CBEEC8}">
+<ds:datastoreItem xmlns:ds="http://schemas.openxmlformats.org/officeDocument/2006/customXml" ds:itemID="{204DD8DA-3345-8B4D-A8D9-EC45C6660308}">
   <ds:schemaRefs>
     <ds:schemaRef ds:uri="http://schemas.openxmlformats.org/officeDocument/2006/bibliography"/>
   </ds:schemaRefs>

</xml_diff>